<commit_message>
minor adjustments to section 6
</commit_message>
<xml_diff>
--- a/report/6_Research_Limitations.docx
+++ b/report/6_Research_Limitations.docx
@@ -58,11 +58,9 @@
       <w:r>
         <w:t xml:space="preserve">consumption rate. This </w:t>
       </w:r>
-      <w:proofErr w:type="gramStart"/>
-      <w:r>
-        <w:t>doesn’t</w:t>
-      </w:r>
-      <w:proofErr w:type="gramEnd"/>
+      <w:r>
+        <w:t>does not</w:t>
+      </w:r>
       <w:r>
         <w:t xml:space="preserve"> consider incidence of substance abuse</w:t>
       </w:r>
@@ -159,6 +157,8 @@
         <w:t xml:space="preserve">. </w:t>
       </w:r>
     </w:p>
+    <w:p/>
+    <w:p/>
     <w:p/>
     <w:sectPr>
       <w:pgSz w:w="12240" w:h="15840"/>
@@ -168,6 +168,153 @@
     </w:sectPr>
   </w:body>
 </w:document>
+</file>
+
+<file path=word/numbering.xml><?xml version="1.0" encoding="utf-8"?>
+<w:numbering xmlns:wpc="http://schemas.microsoft.com/office/word/2010/wordprocessingCanvas" xmlns:cx="http://schemas.microsoft.com/office/drawing/2014/chartex" xmlns:cx1="http://schemas.microsoft.com/office/drawing/2015/9/8/chartex" xmlns:cx2="http://schemas.microsoft.com/office/drawing/2015/10/21/chartex" xmlns:cx3="http://schemas.microsoft.com/office/drawing/2016/5/9/chartex" xmlns:cx4="http://schemas.microsoft.com/office/drawing/2016/5/10/chartex" xmlns:cx5="http://schemas.microsoft.com/office/drawing/2016/5/11/chartex" xmlns:cx6="http://schemas.microsoft.com/office/drawing/2016/5/12/chartex" xmlns:cx7="http://schemas.microsoft.com/office/drawing/2016/5/13/chartex" xmlns:cx8="http://schemas.microsoft.com/office/drawing/2016/5/14/chartex" xmlns:mc="http://schemas.openxmlformats.org/markup-compatibility/2006" xmlns:aink="http://schemas.microsoft.com/office/drawing/2016/ink" xmlns:am3d="http://schemas.microsoft.com/office/drawing/2017/model3d" xmlns:o="urn:schemas-microsoft-com:office:office" xmlns:r="http://schemas.openxmlformats.org/officeDocument/2006/relationships" xmlns:m="http://schemas.openxmlformats.org/officeDocument/2006/math" xmlns:v="urn:schemas-microsoft-com:vml" xmlns:wp14="http://schemas.microsoft.com/office/word/2010/wordprocessingDrawing" xmlns:wp="http://schemas.openxmlformats.org/drawingml/2006/wordprocessingDrawing" xmlns:w10="urn:schemas-microsoft-com:office:word" xmlns:w="http://schemas.openxmlformats.org/wordprocessingml/2006/main" xmlns:w14="http://schemas.microsoft.com/office/word/2010/wordml" xmlns:w15="http://schemas.microsoft.com/office/word/2012/wordml" xmlns:w16cid="http://schemas.microsoft.com/office/word/2016/wordml/cid" xmlns:w16se="http://schemas.microsoft.com/office/word/2015/wordml/symex" xmlns:wpg="http://schemas.microsoft.com/office/word/2010/wordprocessingGroup" xmlns:wpi="http://schemas.microsoft.com/office/word/2010/wordprocessingInk" xmlns:wne="http://schemas.microsoft.com/office/word/2006/wordml" xmlns:wps="http://schemas.microsoft.com/office/word/2010/wordprocessingShape" mc:Ignorable="w14 w15 w16se w16cid wp14">
+  <w:abstractNum w:abstractNumId="0" w15:restartNumberingAfterBreak="0">
+    <w:nsid w:val="4F815CDB"/>
+    <w:multiLevelType w:val="hybridMultilevel"/>
+    <w:tmpl w:val="F50C51FA"/>
+    <w:lvl w:ilvl="0" w:tplc="40AECB84">
+      <w:start w:val="1"/>
+      <w:numFmt w:val="bullet"/>
+      <w:lvlText w:val="•"/>
+      <w:lvlJc w:val="left"/>
+      <w:pPr>
+        <w:tabs>
+          <w:tab w:val="num" w:pos="720"/>
+        </w:tabs>
+        <w:ind w:left="720" w:hanging="360"/>
+      </w:pPr>
+      <w:rPr>
+        <w:rFonts w:ascii="Arial" w:hAnsi="Arial" w:hint="default"/>
+      </w:rPr>
+    </w:lvl>
+    <w:lvl w:ilvl="1" w:tplc="06C2C2F2">
+      <w:numFmt w:val="bullet"/>
+      <w:lvlText w:val="•"/>
+      <w:lvlJc w:val="left"/>
+      <w:pPr>
+        <w:tabs>
+          <w:tab w:val="num" w:pos="1440"/>
+        </w:tabs>
+        <w:ind w:left="1440" w:hanging="360"/>
+      </w:pPr>
+      <w:rPr>
+        <w:rFonts w:ascii="Arial" w:hAnsi="Arial" w:hint="default"/>
+      </w:rPr>
+    </w:lvl>
+    <w:lvl w:ilvl="2" w:tplc="48CAEE66" w:tentative="1">
+      <w:start w:val="1"/>
+      <w:numFmt w:val="bullet"/>
+      <w:lvlText w:val="•"/>
+      <w:lvlJc w:val="left"/>
+      <w:pPr>
+        <w:tabs>
+          <w:tab w:val="num" w:pos="2160"/>
+        </w:tabs>
+        <w:ind w:left="2160" w:hanging="360"/>
+      </w:pPr>
+      <w:rPr>
+        <w:rFonts w:ascii="Arial" w:hAnsi="Arial" w:hint="default"/>
+      </w:rPr>
+    </w:lvl>
+    <w:lvl w:ilvl="3" w:tplc="4D90F792" w:tentative="1">
+      <w:start w:val="1"/>
+      <w:numFmt w:val="bullet"/>
+      <w:lvlText w:val="•"/>
+      <w:lvlJc w:val="left"/>
+      <w:pPr>
+        <w:tabs>
+          <w:tab w:val="num" w:pos="2880"/>
+        </w:tabs>
+        <w:ind w:left="2880" w:hanging="360"/>
+      </w:pPr>
+      <w:rPr>
+        <w:rFonts w:ascii="Arial" w:hAnsi="Arial" w:hint="default"/>
+      </w:rPr>
+    </w:lvl>
+    <w:lvl w:ilvl="4" w:tplc="5E487054" w:tentative="1">
+      <w:start w:val="1"/>
+      <w:numFmt w:val="bullet"/>
+      <w:lvlText w:val="•"/>
+      <w:lvlJc w:val="left"/>
+      <w:pPr>
+        <w:tabs>
+          <w:tab w:val="num" w:pos="3600"/>
+        </w:tabs>
+        <w:ind w:left="3600" w:hanging="360"/>
+      </w:pPr>
+      <w:rPr>
+        <w:rFonts w:ascii="Arial" w:hAnsi="Arial" w:hint="default"/>
+      </w:rPr>
+    </w:lvl>
+    <w:lvl w:ilvl="5" w:tplc="C3029C64" w:tentative="1">
+      <w:start w:val="1"/>
+      <w:numFmt w:val="bullet"/>
+      <w:lvlText w:val="•"/>
+      <w:lvlJc w:val="left"/>
+      <w:pPr>
+        <w:tabs>
+          <w:tab w:val="num" w:pos="4320"/>
+        </w:tabs>
+        <w:ind w:left="4320" w:hanging="360"/>
+      </w:pPr>
+      <w:rPr>
+        <w:rFonts w:ascii="Arial" w:hAnsi="Arial" w:hint="default"/>
+      </w:rPr>
+    </w:lvl>
+    <w:lvl w:ilvl="6" w:tplc="533CBB2E" w:tentative="1">
+      <w:start w:val="1"/>
+      <w:numFmt w:val="bullet"/>
+      <w:lvlText w:val="•"/>
+      <w:lvlJc w:val="left"/>
+      <w:pPr>
+        <w:tabs>
+          <w:tab w:val="num" w:pos="5040"/>
+        </w:tabs>
+        <w:ind w:left="5040" w:hanging="360"/>
+      </w:pPr>
+      <w:rPr>
+        <w:rFonts w:ascii="Arial" w:hAnsi="Arial" w:hint="default"/>
+      </w:rPr>
+    </w:lvl>
+    <w:lvl w:ilvl="7" w:tplc="7A442580" w:tentative="1">
+      <w:start w:val="1"/>
+      <w:numFmt w:val="bullet"/>
+      <w:lvlText w:val="•"/>
+      <w:lvlJc w:val="left"/>
+      <w:pPr>
+        <w:tabs>
+          <w:tab w:val="num" w:pos="5760"/>
+        </w:tabs>
+        <w:ind w:left="5760" w:hanging="360"/>
+      </w:pPr>
+      <w:rPr>
+        <w:rFonts w:ascii="Arial" w:hAnsi="Arial" w:hint="default"/>
+      </w:rPr>
+    </w:lvl>
+    <w:lvl w:ilvl="8" w:tplc="EDD82410" w:tentative="1">
+      <w:start w:val="1"/>
+      <w:numFmt w:val="bullet"/>
+      <w:lvlText w:val="•"/>
+      <w:lvlJc w:val="left"/>
+      <w:pPr>
+        <w:tabs>
+          <w:tab w:val="num" w:pos="6480"/>
+        </w:tabs>
+        <w:ind w:left="6480" w:hanging="360"/>
+      </w:pPr>
+      <w:rPr>
+        <w:rFonts w:ascii="Arial" w:hAnsi="Arial" w:hint="default"/>
+      </w:rPr>
+    </w:lvl>
+  </w:abstractNum>
+  <w:num w:numId="1">
+    <w:abstractNumId w:val="0"/>
+  </w:num>
+</w:numbering>
 </file>
 
 <file path=word/styles.xml><?xml version="1.0" encoding="utf-8"?>
@@ -577,7 +724,6 @@
   <w:style w:type="character" w:default="1" w:styleId="DefaultParagraphFont">
     <w:name w:val="Default Paragraph Font"/>
     <w:uiPriority w:val="1"/>
-    <w:semiHidden/>
     <w:unhideWhenUsed/>
   </w:style>
   <w:style w:type="table" w:default="1" w:styleId="TableNormal">

</xml_diff>